<commit_message>
Finito di scrivere quali cose fare e aggiunti i manulai per scivere un nuovo classificatore e quello per renderlo visibile tramite il file generic object editor nel jar eseguibile.
</commit_message>
<xml_diff>
--- a/Weka/varie/Cose da Fare.docx
+++ b/Weka/varie/Cose da Fare.docx
@@ -279,6 +279,26 @@
         </w:numPr>
       </w:pPr>
       <w:r>
+        <w:t xml:space="preserve">Deve avere come campo un vettore di </w:t>
+      </w:r>
+      <w:proofErr w:type="spellStart"/>
+      <w:r>
+        <w:t>double</w:t>
+      </w:r>
+      <w:proofErr w:type="spellEnd"/>
+      <w:r>
+        <w:t xml:space="preserve"> che rappresenta i pesi forniti dall’utente.</w:t>
+      </w:r>
+    </w:p>
+    <w:p>
+      <w:pPr>
+        <w:pStyle w:val="Paragrafoelenco"/>
+        <w:numPr>
+          <w:ilvl w:val="0"/>
+          <w:numId w:val="4"/>
+        </w:numPr>
+      </w:pPr>
+      <w:r>
         <w:t xml:space="preserve">Deve avere come opzione i pesi: una stringa separata da virgola o punto e virgola </w:t>
       </w:r>
       <w:proofErr w:type="spellStart"/>
@@ -348,6 +368,154 @@
       <w:proofErr w:type="spellEnd"/>
       <w:r>
         <w:t xml:space="preserve"> dall’utente.</w:t>
+      </w:r>
+    </w:p>
+    <w:p>
+      <w:pPr>
+        <w:pStyle w:val="Paragrafoelenco"/>
+        <w:numPr>
+          <w:ilvl w:val="0"/>
+          <w:numId w:val="4"/>
+        </w:numPr>
+      </w:pPr>
+      <w:r>
+        <w:t xml:space="preserve">Ridefinire il metodo </w:t>
+      </w:r>
+      <w:proofErr w:type="spellStart"/>
+      <w:r>
+        <w:t>listOptions</w:t>
+      </w:r>
+      <w:proofErr w:type="spellEnd"/>
+      <w:r>
+        <w:t xml:space="preserve"> </w:t>
+      </w:r>
+      <w:proofErr w:type="spellStart"/>
+      <w:r>
+        <w:t>im</w:t>
+      </w:r>
+      <w:proofErr w:type="spellEnd"/>
+      <w:r>
+        <w:t xml:space="preserve"> modo che ritorni anche l’opzione dei pesi </w:t>
+      </w:r>
+    </w:p>
+    <w:p>
+      <w:pPr>
+        <w:pStyle w:val="Paragrafoelenco"/>
+        <w:numPr>
+          <w:ilvl w:val="0"/>
+          <w:numId w:val="4"/>
+        </w:numPr>
+      </w:pPr>
+      <w:r>
+        <w:t xml:space="preserve">Ridefinire il metodo </w:t>
+      </w:r>
+      <w:proofErr w:type="spellStart"/>
+      <w:r>
+        <w:t>setOptions</w:t>
+      </w:r>
+      <w:proofErr w:type="spellEnd"/>
+      <w:r>
+        <w:t xml:space="preserve"> che viene usato per impostare le opzioni  quando il classificatore viene invocato da linea di comando. Puoi usare il metodo </w:t>
+      </w:r>
+      <w:proofErr w:type="spellStart"/>
+      <w:r>
+        <w:t>Utils.GetOptions</w:t>
+      </w:r>
+      <w:proofErr w:type="spellEnd"/>
+      <w:r>
+        <w:t xml:space="preserve"> che rimuove la stringa dell’opzione dall’</w:t>
+      </w:r>
+      <w:proofErr w:type="spellStart"/>
+      <w:r>
+        <w:t>array</w:t>
+      </w:r>
+      <w:proofErr w:type="spellEnd"/>
+      <w:r>
+        <w:t xml:space="preserve"> per estrarre la stringa dei pesi e poi chiamare il metodo </w:t>
+      </w:r>
+      <w:proofErr w:type="spellStart"/>
+      <w:r>
+        <w:t>setOptions</w:t>
+      </w:r>
+      <w:proofErr w:type="spellEnd"/>
+      <w:r>
+        <w:t xml:space="preserve"> della classe padre J48</w:t>
+      </w:r>
+    </w:p>
+    <w:p>
+      <w:pPr>
+        <w:pStyle w:val="Paragrafoelenco"/>
+        <w:numPr>
+          <w:ilvl w:val="0"/>
+          <w:numId w:val="4"/>
+        </w:numPr>
+      </w:pPr>
+      <w:r>
+        <w:t xml:space="preserve">Ridefinire il metodo </w:t>
+      </w:r>
+      <w:proofErr w:type="spellStart"/>
+      <w:r>
+        <w:t>getOptions</w:t>
+      </w:r>
+      <w:proofErr w:type="spellEnd"/>
+      <w:r>
+        <w:t xml:space="preserve"> che viene usato per visualizzare le opzioni disponibili da linea di comando, usa come spunto il metodo della classe padre J48</w:t>
+      </w:r>
+    </w:p>
+    <w:p>
+      <w:pPr>
+        <w:pStyle w:val="Paragrafoelenco"/>
+        <w:numPr>
+          <w:ilvl w:val="0"/>
+          <w:numId w:val="4"/>
+        </w:numPr>
+      </w:pPr>
+      <w:r>
+        <w:t xml:space="preserve">Impostare i metodi </w:t>
+      </w:r>
+      <w:proofErr w:type="spellStart"/>
+      <w:r>
+        <w:t>getter</w:t>
+      </w:r>
+      <w:proofErr w:type="spellEnd"/>
+      <w:r>
+        <w:t xml:space="preserve">, setter e </w:t>
+      </w:r>
+      <w:proofErr w:type="spellStart"/>
+      <w:r>
+        <w:t>TipText</w:t>
+      </w:r>
+      <w:proofErr w:type="spellEnd"/>
+      <w:r>
+        <w:t xml:space="preserve"> per il vettore dei pesi in modo che possa essere impostato anche dall’</w:t>
+      </w:r>
+      <w:proofErr w:type="spellStart"/>
+      <w:r>
+        <w:t>interfacccia</w:t>
+      </w:r>
+      <w:proofErr w:type="spellEnd"/>
+      <w:r>
+        <w:t xml:space="preserve"> utente. </w:t>
+      </w:r>
+    </w:p>
+    <w:p>
+      <w:pPr>
+        <w:pStyle w:val="Paragrafoelenco"/>
+        <w:numPr>
+          <w:ilvl w:val="0"/>
+          <w:numId w:val="4"/>
+        </w:numPr>
+      </w:pPr>
+      <w:r>
+        <w:t xml:space="preserve">Le </w:t>
+      </w:r>
+      <w:proofErr w:type="spellStart"/>
+      <w:r>
+        <w:t>capabilities</w:t>
+      </w:r>
+      <w:proofErr w:type="spellEnd"/>
+      <w:r>
+        <w:t xml:space="preserve"> dovrebbero rimanere invariate.</w:t>
       </w:r>
     </w:p>
     <w:p/>

</xml_diff>

<commit_message>
Fatto lo split, ilmodel selection, il calssificatore per quanto riguarda il metodo buildClassifier. Resta da curare la parte relativa alle opzioni, con particolare attenzione al loro inserimento ed alla validazione della stringa dei pesi.
</commit_message>
<xml_diff>
--- a/Weka/varie/Cose da Fare.docx
+++ b/Weka/varie/Cose da Fare.docx
@@ -12,15 +12,78 @@
     </w:p>
     <w:p/>
     <w:p>
-      <w:r>
+      <w:pPr>
+        <w:rPr>
+          <w:highlight w:val="lightGray"/>
+        </w:rPr>
+      </w:pPr>
+      <w:proofErr w:type="spellStart"/>
+      <w:r>
+        <w:rPr>
+          <w:highlight w:val="lightGray"/>
+        </w:rPr>
+        <w:t>Modifiare</w:t>
+      </w:r>
+      <w:proofErr w:type="spellEnd"/>
+      <w:r>
+        <w:rPr>
+          <w:highlight w:val="lightGray"/>
+        </w:rPr>
+        <w:t xml:space="preserve"> la classe c45split in modo che il metodo </w:t>
+      </w:r>
+      <w:proofErr w:type="spellStart"/>
+      <w:r>
+        <w:rPr>
+          <w:highlight w:val="lightGray"/>
+        </w:rPr>
+        <w:t>infoGain</w:t>
+      </w:r>
+      <w:proofErr w:type="spellEnd"/>
+      <w:r>
+        <w:rPr>
+          <w:highlight w:val="lightGray"/>
+        </w:rPr>
+        <w:t xml:space="preserve"> non sia più </w:t>
+      </w:r>
+      <w:proofErr w:type="spellStart"/>
+      <w:r>
+        <w:rPr>
+          <w:highlight w:val="lightGray"/>
+        </w:rPr>
+        <w:t>final</w:t>
+      </w:r>
+      <w:proofErr w:type="spellEnd"/>
+    </w:p>
+    <w:p>
+      <w:pPr>
+        <w:rPr>
+          <w:highlight w:val="lightGray"/>
+        </w:rPr>
+      </w:pPr>
+      <w:r>
+        <w:rPr>
+          <w:highlight w:val="lightGray"/>
+        </w:rPr>
         <w:t xml:space="preserve">Creare una classe </w:t>
       </w:r>
       <w:proofErr w:type="spellStart"/>
       <w:r>
-        <w:t>WIGSplit</w:t>
-      </w:r>
-      <w:proofErr w:type="spellEnd"/>
-      <w:r>
+        <w:rPr>
+          <w:highlight w:val="lightGray"/>
+        </w:rPr>
+        <w:t>N</w:t>
+      </w:r>
+      <w:r>
+        <w:rPr>
+          <w:highlight w:val="lightGray"/>
+        </w:rPr>
+        <w:t>IGSplit</w:t>
+      </w:r>
+      <w:proofErr w:type="spellEnd"/>
+      <w:r>
+        <w:rPr>
+          <w:highlight w:val="lightGray"/>
+        </w:rPr>
         <w:t xml:space="preserve"> che estende C45Split. </w:t>
       </w:r>
     </w:p>
@@ -31,32 +94,56 @@
           <w:ilvl w:val="0"/>
           <w:numId w:val="1"/>
         </w:numPr>
-      </w:pPr>
-      <w:r>
+        <w:rPr>
+          <w:highlight w:val="lightGray"/>
+        </w:rPr>
+      </w:pPr>
+      <w:r>
+        <w:rPr>
+          <w:highlight w:val="lightGray"/>
+        </w:rPr>
         <w:t xml:space="preserve">Deve avere un parametro </w:t>
       </w:r>
       <w:proofErr w:type="spellStart"/>
       <w:r>
+        <w:rPr>
+          <w:highlight w:val="lightGray"/>
+        </w:rPr>
         <w:t>userWeight</w:t>
       </w:r>
       <w:proofErr w:type="spellEnd"/>
       <w:r>
+        <w:rPr>
+          <w:highlight w:val="lightGray"/>
+        </w:rPr>
         <w:t xml:space="preserve"> di tipo </w:t>
       </w:r>
       <w:proofErr w:type="spellStart"/>
       <w:r>
+        <w:rPr>
+          <w:highlight w:val="lightGray"/>
+        </w:rPr>
         <w:t>double</w:t>
       </w:r>
       <w:proofErr w:type="spellEnd"/>
       <w:r>
+        <w:rPr>
+          <w:highlight w:val="lightGray"/>
+        </w:rPr>
         <w:t xml:space="preserve"> con relativi </w:t>
       </w:r>
       <w:proofErr w:type="spellStart"/>
       <w:r>
+        <w:rPr>
+          <w:highlight w:val="lightGray"/>
+        </w:rPr>
         <w:t>getter</w:t>
       </w:r>
       <w:proofErr w:type="spellEnd"/>
       <w:r>
+        <w:rPr>
+          <w:highlight w:val="lightGray"/>
+        </w:rPr>
         <w:t xml:space="preserve"> e setter</w:t>
       </w:r>
     </w:p>
@@ -67,16 +154,28 @@
           <w:ilvl w:val="0"/>
           <w:numId w:val="1"/>
         </w:numPr>
-      </w:pPr>
-      <w:r>
+        <w:rPr>
+          <w:highlight w:val="lightGray"/>
+        </w:rPr>
+      </w:pPr>
+      <w:r>
+        <w:rPr>
+          <w:highlight w:val="lightGray"/>
+        </w:rPr>
         <w:t xml:space="preserve">Il costruttore deve accettare un parametro in più rispetto a C45Split: lo </w:t>
       </w:r>
       <w:proofErr w:type="spellStart"/>
       <w:r>
+        <w:rPr>
+          <w:highlight w:val="lightGray"/>
+        </w:rPr>
         <w:t>UserWeight</w:t>
       </w:r>
       <w:proofErr w:type="spellEnd"/>
       <w:r>
+        <w:rPr>
+          <w:highlight w:val="lightGray"/>
+        </w:rPr>
         <w:t>, poi deve chiamare il costruttore della classe padre con i restanti parametri.</w:t>
       </w:r>
     </w:p>
@@ -87,16 +186,28 @@
           <w:ilvl w:val="0"/>
           <w:numId w:val="1"/>
         </w:numPr>
-      </w:pPr>
-      <w:r>
+        <w:rPr>
+          <w:highlight w:val="lightGray"/>
+        </w:rPr>
+      </w:pPr>
+      <w:r>
+        <w:rPr>
+          <w:highlight w:val="lightGray"/>
+        </w:rPr>
         <w:t xml:space="preserve">Ci deve essere un costruttore con gli identici parametri della classe padre che inizializza lo </w:t>
       </w:r>
       <w:proofErr w:type="spellStart"/>
       <w:r>
+        <w:rPr>
+          <w:highlight w:val="lightGray"/>
+        </w:rPr>
         <w:t>userWeight</w:t>
       </w:r>
       <w:proofErr w:type="spellEnd"/>
       <w:r>
+        <w:rPr>
+          <w:highlight w:val="lightGray"/>
+        </w:rPr>
         <w:t xml:space="preserve"> a 1</w:t>
       </w:r>
     </w:p>
@@ -107,24 +218,42 @@
           <w:ilvl w:val="0"/>
           <w:numId w:val="1"/>
         </w:numPr>
-      </w:pPr>
-      <w:r>
+        <w:rPr>
+          <w:highlight w:val="lightGray"/>
+        </w:rPr>
+      </w:pPr>
+      <w:r>
+        <w:rPr>
+          <w:highlight w:val="lightGray"/>
+        </w:rPr>
         <w:t xml:space="preserve">Inserire un metodo </w:t>
       </w:r>
       <w:proofErr w:type="spellStart"/>
       <w:r>
+        <w:rPr>
+          <w:highlight w:val="lightGray"/>
+        </w:rPr>
         <w:t>CheckUserWeight</w:t>
       </w:r>
       <w:proofErr w:type="spellEnd"/>
       <w:r>
+        <w:rPr>
+          <w:highlight w:val="lightGray"/>
+        </w:rPr>
         <w:t xml:space="preserve">, che controlla che il </w:t>
       </w:r>
       <w:proofErr w:type="spellStart"/>
       <w:r>
+        <w:rPr>
+          <w:highlight w:val="lightGray"/>
+        </w:rPr>
         <w:t>il</w:t>
       </w:r>
       <w:proofErr w:type="spellEnd"/>
       <w:r>
+        <w:rPr>
+          <w:highlight w:val="lightGray"/>
+        </w:rPr>
         <w:t xml:space="preserve"> valore del peso fornito dall’utente sia compreso tra zero e uno</w:t>
       </w:r>
     </w:p>
@@ -135,58 +264,215 @@
           <w:ilvl w:val="0"/>
           <w:numId w:val="1"/>
         </w:numPr>
-      </w:pPr>
-      <w:r>
+        <w:rPr>
+          <w:highlight w:val="lightGray"/>
+        </w:rPr>
+      </w:pPr>
+      <w:r>
+        <w:rPr>
+          <w:highlight w:val="lightGray"/>
+        </w:rPr>
         <w:t xml:space="preserve">Ridefinire il metodo </w:t>
       </w:r>
       <w:proofErr w:type="spellStart"/>
       <w:r>
+        <w:rPr>
+          <w:highlight w:val="lightGray"/>
+        </w:rPr>
         <w:t>handleEnumeratedAttribute</w:t>
       </w:r>
       <w:proofErr w:type="spellEnd"/>
       <w:r>
+        <w:rPr>
+          <w:highlight w:val="lightGray"/>
+        </w:rPr>
         <w:t xml:space="preserve">, </w:t>
       </w:r>
       <w:proofErr w:type="spellStart"/>
       <w:r>
+        <w:rPr>
+          <w:highlight w:val="lightGray"/>
+        </w:rPr>
         <w:t>inmodo</w:t>
       </w:r>
       <w:proofErr w:type="spellEnd"/>
       <w:r>
+        <w:rPr>
+          <w:highlight w:val="lightGray"/>
+        </w:rPr>
         <w:t xml:space="preserve"> che alla riga 196 moltiplichi il guadagno informativo per il peso fornito dall’utente, in alternativa modificare il metodo </w:t>
       </w:r>
       <w:proofErr w:type="spellStart"/>
       <w:r>
+        <w:rPr>
+          <w:highlight w:val="lightGray"/>
+        </w:rPr>
         <w:t>infoGain</w:t>
       </w:r>
       <w:proofErr w:type="spellEnd"/>
       <w:r>
+        <w:rPr>
+          <w:highlight w:val="lightGray"/>
+        </w:rPr>
         <w:t xml:space="preserve"> nella stessa maniera: in particolare fa </w:t>
       </w:r>
       <w:proofErr w:type="spellStart"/>
       <w:r>
+        <w:rPr>
+          <w:highlight w:val="lightGray"/>
+        </w:rPr>
         <w:t>userWeight*super</w:t>
       </w:r>
       <w:proofErr w:type="spellEnd"/>
       <w:r>
+        <w:rPr>
+          <w:highlight w:val="lightGray"/>
+        </w:rPr>
         <w:t>.</w:t>
       </w:r>
       <w:proofErr w:type="spellStart"/>
       <w:r>
+        <w:rPr>
+          <w:highlight w:val="lightGray"/>
+        </w:rPr>
         <w:t>infoGain</w:t>
       </w:r>
       <w:proofErr w:type="spellEnd"/>
       <w:r>
+        <w:rPr>
+          <w:highlight w:val="lightGray"/>
+        </w:rPr>
         <w:t>();</w:t>
       </w:r>
     </w:p>
     <w:p>
       <w:r>
+        <w:t>Modifiche da apportare alla classe C45ModelSelection:</w:t>
+      </w:r>
+    </w:p>
+    <w:p>
+      <w:pPr>
+        <w:pStyle w:val="Paragrafoelenco"/>
+        <w:numPr>
+          <w:ilvl w:val="0"/>
+          <w:numId w:val="5"/>
+        </w:numPr>
+        <w:rPr>
+          <w:highlight w:val="lightGray"/>
+        </w:rPr>
+      </w:pPr>
+      <w:r>
+        <w:rPr>
+          <w:highlight w:val="lightGray"/>
+        </w:rPr>
+        <w:t xml:space="preserve">Il metodo </w:t>
+      </w:r>
+      <w:proofErr w:type="spellStart"/>
+      <w:r>
+        <w:rPr>
+          <w:highlight w:val="lightGray"/>
+        </w:rPr>
+        <w:t>select</w:t>
+      </w:r>
+      <w:proofErr w:type="spellEnd"/>
+      <w:r>
+        <w:rPr>
+          <w:highlight w:val="lightGray"/>
+        </w:rPr>
+        <w:t xml:space="preserve"> </w:t>
+      </w:r>
+      <w:proofErr w:type="spellStart"/>
+      <w:r>
+        <w:rPr>
+          <w:highlight w:val="lightGray"/>
+        </w:rPr>
+        <w:t>model</w:t>
+      </w:r>
+      <w:proofErr w:type="spellEnd"/>
+      <w:r>
+        <w:rPr>
+          <w:highlight w:val="lightGray"/>
+        </w:rPr>
+        <w:t xml:space="preserve"> non deve essere </w:t>
+      </w:r>
+      <w:proofErr w:type="spellStart"/>
+      <w:r>
+        <w:rPr>
+          <w:highlight w:val="lightGray"/>
+        </w:rPr>
+        <w:t>final</w:t>
+      </w:r>
+      <w:proofErr w:type="spellEnd"/>
+    </w:p>
+    <w:p>
+      <w:pPr>
+        <w:pStyle w:val="Paragrafoelenco"/>
+        <w:numPr>
+          <w:ilvl w:val="0"/>
+          <w:numId w:val="5"/>
+        </w:numPr>
+        <w:rPr>
+          <w:highlight w:val="lightGray"/>
+        </w:rPr>
+      </w:pPr>
+      <w:r>
+        <w:rPr>
+          <w:highlight w:val="lightGray"/>
+        </w:rPr>
+        <w:t xml:space="preserve">Creare i </w:t>
+      </w:r>
+      <w:proofErr w:type="spellStart"/>
+      <w:r>
+        <w:rPr>
+          <w:highlight w:val="lightGray"/>
+        </w:rPr>
+        <w:t>getter</w:t>
+      </w:r>
+      <w:proofErr w:type="spellEnd"/>
+      <w:r>
+        <w:rPr>
+          <w:highlight w:val="lightGray"/>
+        </w:rPr>
+        <w:t xml:space="preserve"> per gli attributi </w:t>
+      </w:r>
+      <w:proofErr w:type="spellStart"/>
+      <w:r>
+        <w:rPr>
+          <w:highlight w:val="lightGray"/>
+        </w:rPr>
+        <w:t>m_allData</w:t>
+      </w:r>
+      <w:proofErr w:type="spellEnd"/>
+      <w:r>
+        <w:rPr>
+          <w:highlight w:val="lightGray"/>
+        </w:rPr>
+        <w:t xml:space="preserve"> e </w:t>
+      </w:r>
+      <w:proofErr w:type="spellStart"/>
+      <w:r>
+        <w:rPr>
+          <w:rFonts w:ascii="Courier New" w:hAnsi="Courier New" w:cs="Courier New"/>
+          <w:color w:val="0000C0"/>
+          <w:sz w:val="20"/>
+          <w:szCs w:val="20"/>
+          <w:highlight w:val="lightGray"/>
+          <w:u w:val="single"/>
+        </w:rPr>
+        <w:t>m_minNoObj</w:t>
+      </w:r>
+      <w:proofErr w:type="spellEnd"/>
+    </w:p>
+    <w:p>
+      <w:r>
         <w:t xml:space="preserve">Creare una classe </w:t>
       </w:r>
       <w:proofErr w:type="spellStart"/>
       <w:r>
-        <w:t>WIGModelSelection</w:t>
+        <w:t>N</w:t>
+      </w:r>
+      <w:r>
+        <w:t>IGModelSelection</w:t>
       </w:r>
       <w:proofErr w:type="spellEnd"/>
       <w:r>
@@ -200,16 +486,28 @@
           <w:ilvl w:val="0"/>
           <w:numId w:val="3"/>
         </w:numPr>
-      </w:pPr>
-      <w:r>
+        <w:rPr>
+          <w:highlight w:val="lightGray"/>
+        </w:rPr>
+      </w:pPr>
+      <w:r>
+        <w:rPr>
+          <w:highlight w:val="lightGray"/>
+        </w:rPr>
         <w:t xml:space="preserve">Ha un attributo che è il vettore dei pesi definiti dall’utente (con relativo </w:t>
       </w:r>
       <w:proofErr w:type="spellStart"/>
       <w:r>
+        <w:rPr>
+          <w:highlight w:val="lightGray"/>
+        </w:rPr>
         <w:t>getter</w:t>
       </w:r>
       <w:proofErr w:type="spellEnd"/>
       <w:r>
+        <w:rPr>
+          <w:highlight w:val="lightGray"/>
+        </w:rPr>
         <w:t xml:space="preserve"> e setter)</w:t>
       </w:r>
     </w:p>
@@ -220,8 +518,14 @@
           <w:ilvl w:val="0"/>
           <w:numId w:val="3"/>
         </w:numPr>
-      </w:pPr>
-      <w:r>
+        <w:rPr>
+          <w:highlight w:val="lightGray"/>
+        </w:rPr>
+      </w:pPr>
+      <w:r>
+        <w:rPr>
+          <w:highlight w:val="lightGray"/>
+        </w:rPr>
         <w:t>Un costruttore ha un parametro in più: il vettore dei pesi utente</w:t>
       </w:r>
     </w:p>
@@ -232,8 +536,14 @@
           <w:ilvl w:val="0"/>
           <w:numId w:val="3"/>
         </w:numPr>
-      </w:pPr>
-      <w:r>
+        <w:rPr>
+          <w:highlight w:val="lightGray"/>
+        </w:rPr>
+      </w:pPr>
+      <w:r>
+        <w:rPr>
+          <w:highlight w:val="lightGray"/>
+        </w:rPr>
         <w:t>Fai anche un costruttore che ha gli stessi parametri della superclasse e che inizializza il vettore dei pesi con tutti i pesi ad 1</w:t>
       </w:r>
     </w:p>
@@ -244,26 +554,265 @@
           <w:ilvl w:val="0"/>
           <w:numId w:val="3"/>
         </w:numPr>
-      </w:pPr>
-      <w:r>
+        <w:rPr>
+          <w:highlight w:val="lightGray"/>
+        </w:rPr>
+      </w:pPr>
+      <w:r>
+        <w:rPr>
+          <w:highlight w:val="lightGray"/>
+        </w:rPr>
         <w:t xml:space="preserve">Ridefinisci il metodo </w:t>
       </w:r>
       <w:proofErr w:type="spellStart"/>
       <w:r>
+        <w:rPr>
+          <w:highlight w:val="lightGray"/>
+        </w:rPr>
         <w:t>selectModel</w:t>
       </w:r>
       <w:proofErr w:type="spellEnd"/>
       <w:r>
+        <w:rPr>
+          <w:highlight w:val="lightGray"/>
+        </w:rPr>
         <w:t xml:space="preserve">:  devi usare dei </w:t>
       </w:r>
       <w:proofErr w:type="spellStart"/>
       <w:r>
+        <w:rPr>
+          <w:highlight w:val="lightGray"/>
+        </w:rPr>
         <w:t>WIGSplit</w:t>
       </w:r>
       <w:proofErr w:type="spellEnd"/>
       <w:r>
+        <w:rPr>
+          <w:highlight w:val="lightGray"/>
+        </w:rPr>
         <w:t xml:space="preserve"> anziché dei C45Split e all’atto della loro costruzione devi passare loro il rispettivo peso definito dall’utente.</w:t>
       </w:r>
+    </w:p>
+    <w:p>
+      <w:pPr>
+        <w:rPr>
+          <w:highlight w:val="lightGray"/>
+        </w:rPr>
+      </w:pPr>
+      <w:r>
+        <w:rPr>
+          <w:highlight w:val="lightGray"/>
+        </w:rPr>
+        <w:t>Modifiche per J48</w:t>
+      </w:r>
+    </w:p>
+    <w:p>
+      <w:pPr>
+        <w:pStyle w:val="Paragrafoelenco"/>
+        <w:numPr>
+          <w:ilvl w:val="0"/>
+          <w:numId w:val="6"/>
+        </w:numPr>
+        <w:rPr>
+          <w:highlight w:val="lightGray"/>
+        </w:rPr>
+      </w:pPr>
+      <w:r>
+        <w:rPr>
+          <w:highlight w:val="lightGray"/>
+        </w:rPr>
+        <w:t xml:space="preserve">Crea </w:t>
+      </w:r>
+      <w:proofErr w:type="spellStart"/>
+      <w:r>
+        <w:rPr>
+          <w:highlight w:val="lightGray"/>
+        </w:rPr>
+        <w:t>getter</w:t>
+      </w:r>
+      <w:proofErr w:type="spellEnd"/>
+      <w:r>
+        <w:rPr>
+          <w:highlight w:val="lightGray"/>
+        </w:rPr>
+        <w:t xml:space="preserve"> setter </w:t>
+      </w:r>
+      <w:proofErr w:type="spellStart"/>
+      <w:r>
+        <w:rPr>
+          <w:highlight w:val="lightGray"/>
+        </w:rPr>
+        <w:t>protected</w:t>
+      </w:r>
+      <w:proofErr w:type="spellEnd"/>
+      <w:r>
+        <w:rPr>
+          <w:highlight w:val="lightGray"/>
+        </w:rPr>
+        <w:t xml:space="preserve"> di </w:t>
+      </w:r>
+      <w:proofErr w:type="spellStart"/>
+      <w:r>
+        <w:rPr>
+          <w:highlight w:val="lightGray"/>
+        </w:rPr>
+        <w:t>m_root</w:t>
+      </w:r>
+      <w:proofErr w:type="spellEnd"/>
+      <w:r>
+        <w:rPr>
+          <w:highlight w:val="lightGray"/>
+        </w:rPr>
+        <w:t xml:space="preserve">, </w:t>
+      </w:r>
+    </w:p>
+    <w:p>
+      <w:pPr>
+        <w:pStyle w:val="Paragrafoelenco"/>
+        <w:numPr>
+          <w:ilvl w:val="0"/>
+          <w:numId w:val="6"/>
+        </w:numPr>
+        <w:rPr>
+          <w:highlight w:val="lightGray"/>
+          <w:lang w:val="en-US"/>
+        </w:rPr>
+      </w:pPr>
+      <w:proofErr w:type="spellStart"/>
+      <w:r>
+        <w:rPr>
+          <w:highlight w:val="lightGray"/>
+          <w:lang w:val="en-US"/>
+        </w:rPr>
+        <w:t>Crea</w:t>
+      </w:r>
+      <w:proofErr w:type="spellEnd"/>
+      <w:r>
+        <w:rPr>
+          <w:highlight w:val="lightGray"/>
+          <w:lang w:val="en-US"/>
+        </w:rPr>
+        <w:t xml:space="preserve"> un getter protected </w:t>
+      </w:r>
+      <w:proofErr w:type="spellStart"/>
+      <w:r>
+        <w:rPr>
+          <w:highlight w:val="lightGray"/>
+          <w:lang w:val="en-US"/>
+        </w:rPr>
+        <w:t>di</w:t>
+      </w:r>
+      <w:proofErr w:type="spellEnd"/>
+      <w:r>
+        <w:rPr>
+          <w:highlight w:val="lightGray"/>
+          <w:lang w:val="en-US"/>
+        </w:rPr>
+        <w:t xml:space="preserve"> </w:t>
+      </w:r>
+      <w:proofErr w:type="spellStart"/>
+      <w:r>
+        <w:rPr>
+          <w:highlight w:val="lightGray"/>
+          <w:lang w:val="en-US"/>
+        </w:rPr>
+        <w:t>m_CF</w:t>
+      </w:r>
+      <w:proofErr w:type="spellEnd"/>
+      <w:r>
+        <w:rPr>
+          <w:highlight w:val="lightGray"/>
+          <w:lang w:val="en-US"/>
+        </w:rPr>
+        <w:t xml:space="preserve">, </w:t>
+      </w:r>
+      <w:proofErr w:type="spellStart"/>
+      <w:r>
+        <w:rPr>
+          <w:highlight w:val="lightGray"/>
+          <w:lang w:val="en-US"/>
+        </w:rPr>
+        <w:t>m_subtreeRaising</w:t>
+      </w:r>
+      <w:proofErr w:type="spellEnd"/>
+      <w:r>
+        <w:rPr>
+          <w:highlight w:val="lightGray"/>
+          <w:lang w:val="en-US"/>
+        </w:rPr>
+        <w:t xml:space="preserve">, </w:t>
+      </w:r>
+      <w:proofErr w:type="spellStart"/>
+      <w:r>
+        <w:rPr>
+          <w:highlight w:val="lightGray"/>
+          <w:lang w:val="en-US"/>
+        </w:rPr>
+        <w:t>m</w:t>
+      </w:r>
+      <w:r>
+        <w:rPr>
+          <w:highlight w:val="lightGray"/>
+          <w:lang w:val="en-US"/>
+        </w:rPr>
+        <w:t>_noCle</w:t>
+      </w:r>
+      <w:r>
+        <w:rPr>
+          <w:highlight w:val="lightGray"/>
+          <w:lang w:val="en-US"/>
+        </w:rPr>
+        <w:t>anup</w:t>
+      </w:r>
+      <w:proofErr w:type="spellEnd"/>
+      <w:r>
+        <w:rPr>
+          <w:highlight w:val="lightGray"/>
+          <w:lang w:val="en-US"/>
+        </w:rPr>
+        <w:t xml:space="preserve">, </w:t>
+      </w:r>
+      <w:proofErr w:type="spellStart"/>
+      <w:r>
+        <w:rPr>
+          <w:highlight w:val="lightGray"/>
+          <w:lang w:val="en-US"/>
+        </w:rPr>
+        <w:t>m_unpruned</w:t>
+      </w:r>
+      <w:proofErr w:type="spellEnd"/>
+      <w:r>
+        <w:rPr>
+          <w:highlight w:val="lightGray"/>
+          <w:lang w:val="en-US"/>
+        </w:rPr>
+        <w:t xml:space="preserve">, </w:t>
+      </w:r>
+      <w:proofErr w:type="spellStart"/>
+      <w:r>
+        <w:rPr>
+          <w:highlight w:val="lightGray"/>
+          <w:lang w:val="en-US"/>
+        </w:rPr>
+        <w:t>m_numFolds</w:t>
+      </w:r>
+      <w:proofErr w:type="spellEnd"/>
+      <w:r>
+        <w:rPr>
+          <w:highlight w:val="lightGray"/>
+          <w:lang w:val="en-US"/>
+        </w:rPr>
+        <w:t xml:space="preserve">, </w:t>
+      </w:r>
+      <w:proofErr w:type="spellStart"/>
+      <w:r>
+        <w:rPr>
+          <w:highlight w:val="lightGray"/>
+          <w:lang w:val="en-US"/>
+        </w:rPr>
+        <w:t>m_seed</w:t>
+      </w:r>
+      <w:proofErr w:type="spellEnd"/>
     </w:p>
     <w:p>
       <w:r>
@@ -277,16 +826,28 @@
           <w:ilvl w:val="0"/>
           <w:numId w:val="4"/>
         </w:numPr>
-      </w:pPr>
-      <w:r>
+        <w:rPr>
+          <w:highlight w:val="lightGray"/>
+        </w:rPr>
+      </w:pPr>
+      <w:r>
+        <w:rPr>
+          <w:highlight w:val="lightGray"/>
+        </w:rPr>
         <w:t xml:space="preserve">Deve avere come campo un vettore di </w:t>
       </w:r>
       <w:proofErr w:type="spellStart"/>
       <w:r>
+        <w:rPr>
+          <w:highlight w:val="lightGray"/>
+        </w:rPr>
         <w:t>double</w:t>
       </w:r>
       <w:proofErr w:type="spellEnd"/>
       <w:r>
+        <w:rPr>
+          <w:highlight w:val="lightGray"/>
+        </w:rPr>
         <w:t xml:space="preserve"> che rappresenta i pesi forniti dall’utente.</w:t>
       </w:r>
     </w:p>
@@ -325,48 +886,90 @@
           <w:ilvl w:val="0"/>
           <w:numId w:val="4"/>
         </w:numPr>
-      </w:pPr>
-      <w:r>
+        <w:rPr>
+          <w:highlight w:val="lightGray"/>
+        </w:rPr>
+      </w:pPr>
+      <w:r>
+        <w:rPr>
+          <w:highlight w:val="lightGray"/>
+        </w:rPr>
         <w:t xml:space="preserve">Riscrivi il metodo </w:t>
       </w:r>
       <w:proofErr w:type="spellStart"/>
       <w:r>
+        <w:rPr>
+          <w:highlight w:val="lightGray"/>
+        </w:rPr>
         <w:t>buildClassifier</w:t>
       </w:r>
       <w:proofErr w:type="spellEnd"/>
       <w:r>
+        <w:rPr>
+          <w:highlight w:val="lightGray"/>
+        </w:rPr>
         <w:t xml:space="preserve">, in </w:t>
       </w:r>
       <w:proofErr w:type="spellStart"/>
       <w:r>
+        <w:rPr>
+          <w:highlight w:val="lightGray"/>
+        </w:rPr>
         <w:t>prticolare</w:t>
       </w:r>
       <w:proofErr w:type="spellEnd"/>
       <w:r>
+        <w:rPr>
+          <w:highlight w:val="lightGray"/>
+        </w:rPr>
         <w:t xml:space="preserve"> devi creare un </w:t>
       </w:r>
       <w:proofErr w:type="spellStart"/>
       <w:r>
-        <w:t>WIGModel</w:t>
-      </w:r>
-      <w:proofErr w:type="spellEnd"/>
-      <w:r>
+        <w:rPr>
+          <w:highlight w:val="lightGray"/>
+        </w:rPr>
+        <w:t>N</w:t>
+      </w:r>
+      <w:r>
+        <w:rPr>
+          <w:highlight w:val="lightGray"/>
+        </w:rPr>
+        <w:t>IGModel</w:t>
+      </w:r>
+      <w:proofErr w:type="spellEnd"/>
+      <w:r>
+        <w:rPr>
+          <w:highlight w:val="lightGray"/>
+        </w:rPr>
         <w:t xml:space="preserve"> </w:t>
       </w:r>
       <w:proofErr w:type="spellStart"/>
       <w:r>
+        <w:rPr>
+          <w:highlight w:val="lightGray"/>
+        </w:rPr>
         <w:t>selection</w:t>
       </w:r>
       <w:proofErr w:type="spellEnd"/>
       <w:r>
+        <w:rPr>
+          <w:highlight w:val="lightGray"/>
+        </w:rPr>
         <w:t xml:space="preserve"> e passargli la stringa di pesi </w:t>
       </w:r>
       <w:proofErr w:type="spellStart"/>
       <w:r>
+        <w:rPr>
+          <w:highlight w:val="lightGray"/>
+        </w:rPr>
         <w:t>forntiti</w:t>
       </w:r>
       <w:proofErr w:type="spellEnd"/>
       <w:r>
+        <w:rPr>
+          <w:highlight w:val="lightGray"/>
+        </w:rPr>
         <w:t xml:space="preserve"> dall’utente.</w:t>
       </w:r>
     </w:p>
@@ -518,7 +1121,24 @@
         <w:t xml:space="preserve"> dovrebbero rimanere invariate.</w:t>
       </w:r>
     </w:p>
-    <w:p/>
+    <w:p>
+      <w:r>
+        <w:t xml:space="preserve">Prepara anche la versione binaria di </w:t>
+      </w:r>
+      <w:proofErr w:type="spellStart"/>
+      <w:r>
+        <w:t>NIGModelSelectione</w:t>
+      </w:r>
+      <w:proofErr w:type="spellEnd"/>
+      <w:r>
+        <w:t xml:space="preserve"> e </w:t>
+      </w:r>
+      <w:proofErr w:type="spellStart"/>
+      <w:r>
+        <w:t>NIGSplit</w:t>
+      </w:r>
+      <w:proofErr w:type="spellEnd"/>
+    </w:p>
     <w:sectPr>
       <w:pgSz w:w="11906" w:h="16838"/>
       <w:pgMar w:top="1417" w:right="1134" w:bottom="1134" w:left="1134" w:header="708" w:footer="708" w:gutter="0"/>
@@ -983,6 +1603,232 @@
       </w:rPr>
     </w:lvl>
   </w:abstractNum>
+  <w:abstractNum w:abstractNumId="4">
+    <w:nsid w:val="475B3331"/>
+    <w:multiLevelType w:val="hybridMultilevel"/>
+    <w:tmpl w:val="4D7CEFEA"/>
+    <w:lvl w:ilvl="0" w:tplc="04100001">
+      <w:start w:val="1"/>
+      <w:numFmt w:val="bullet"/>
+      <w:lvlText w:val=""/>
+      <w:lvlJc w:val="left"/>
+      <w:pPr>
+        <w:ind w:left="720" w:hanging="360"/>
+      </w:pPr>
+      <w:rPr>
+        <w:rFonts w:ascii="Symbol" w:hAnsi="Symbol" w:hint="default"/>
+      </w:rPr>
+    </w:lvl>
+    <w:lvl w:ilvl="1" w:tplc="04100003" w:tentative="1">
+      <w:start w:val="1"/>
+      <w:numFmt w:val="bullet"/>
+      <w:lvlText w:val="o"/>
+      <w:lvlJc w:val="left"/>
+      <w:pPr>
+        <w:ind w:left="1440" w:hanging="360"/>
+      </w:pPr>
+      <w:rPr>
+        <w:rFonts w:ascii="Courier New" w:hAnsi="Courier New" w:cs="Courier New" w:hint="default"/>
+      </w:rPr>
+    </w:lvl>
+    <w:lvl w:ilvl="2" w:tplc="04100005" w:tentative="1">
+      <w:start w:val="1"/>
+      <w:numFmt w:val="bullet"/>
+      <w:lvlText w:val=""/>
+      <w:lvlJc w:val="left"/>
+      <w:pPr>
+        <w:ind w:left="2160" w:hanging="360"/>
+      </w:pPr>
+      <w:rPr>
+        <w:rFonts w:ascii="Wingdings" w:hAnsi="Wingdings" w:hint="default"/>
+      </w:rPr>
+    </w:lvl>
+    <w:lvl w:ilvl="3" w:tplc="04100001" w:tentative="1">
+      <w:start w:val="1"/>
+      <w:numFmt w:val="bullet"/>
+      <w:lvlText w:val=""/>
+      <w:lvlJc w:val="left"/>
+      <w:pPr>
+        <w:ind w:left="2880" w:hanging="360"/>
+      </w:pPr>
+      <w:rPr>
+        <w:rFonts w:ascii="Symbol" w:hAnsi="Symbol" w:hint="default"/>
+      </w:rPr>
+    </w:lvl>
+    <w:lvl w:ilvl="4" w:tplc="04100003" w:tentative="1">
+      <w:start w:val="1"/>
+      <w:numFmt w:val="bullet"/>
+      <w:lvlText w:val="o"/>
+      <w:lvlJc w:val="left"/>
+      <w:pPr>
+        <w:ind w:left="3600" w:hanging="360"/>
+      </w:pPr>
+      <w:rPr>
+        <w:rFonts w:ascii="Courier New" w:hAnsi="Courier New" w:cs="Courier New" w:hint="default"/>
+      </w:rPr>
+    </w:lvl>
+    <w:lvl w:ilvl="5" w:tplc="04100005" w:tentative="1">
+      <w:start w:val="1"/>
+      <w:numFmt w:val="bullet"/>
+      <w:lvlText w:val=""/>
+      <w:lvlJc w:val="left"/>
+      <w:pPr>
+        <w:ind w:left="4320" w:hanging="360"/>
+      </w:pPr>
+      <w:rPr>
+        <w:rFonts w:ascii="Wingdings" w:hAnsi="Wingdings" w:hint="default"/>
+      </w:rPr>
+    </w:lvl>
+    <w:lvl w:ilvl="6" w:tplc="04100001" w:tentative="1">
+      <w:start w:val="1"/>
+      <w:numFmt w:val="bullet"/>
+      <w:lvlText w:val=""/>
+      <w:lvlJc w:val="left"/>
+      <w:pPr>
+        <w:ind w:left="5040" w:hanging="360"/>
+      </w:pPr>
+      <w:rPr>
+        <w:rFonts w:ascii="Symbol" w:hAnsi="Symbol" w:hint="default"/>
+      </w:rPr>
+    </w:lvl>
+    <w:lvl w:ilvl="7" w:tplc="04100003" w:tentative="1">
+      <w:start w:val="1"/>
+      <w:numFmt w:val="bullet"/>
+      <w:lvlText w:val="o"/>
+      <w:lvlJc w:val="left"/>
+      <w:pPr>
+        <w:ind w:left="5760" w:hanging="360"/>
+      </w:pPr>
+      <w:rPr>
+        <w:rFonts w:ascii="Courier New" w:hAnsi="Courier New" w:cs="Courier New" w:hint="default"/>
+      </w:rPr>
+    </w:lvl>
+    <w:lvl w:ilvl="8" w:tplc="04100005" w:tentative="1">
+      <w:start w:val="1"/>
+      <w:numFmt w:val="bullet"/>
+      <w:lvlText w:val=""/>
+      <w:lvlJc w:val="left"/>
+      <w:pPr>
+        <w:ind w:left="6480" w:hanging="360"/>
+      </w:pPr>
+      <w:rPr>
+        <w:rFonts w:ascii="Wingdings" w:hAnsi="Wingdings" w:hint="default"/>
+      </w:rPr>
+    </w:lvl>
+  </w:abstractNum>
+  <w:abstractNum w:abstractNumId="5">
+    <w:nsid w:val="481C21F9"/>
+    <w:multiLevelType w:val="hybridMultilevel"/>
+    <w:tmpl w:val="2438C0C2"/>
+    <w:lvl w:ilvl="0" w:tplc="04100001">
+      <w:start w:val="1"/>
+      <w:numFmt w:val="bullet"/>
+      <w:lvlText w:val=""/>
+      <w:lvlJc w:val="left"/>
+      <w:pPr>
+        <w:ind w:left="720" w:hanging="360"/>
+      </w:pPr>
+      <w:rPr>
+        <w:rFonts w:ascii="Symbol" w:hAnsi="Symbol" w:hint="default"/>
+      </w:rPr>
+    </w:lvl>
+    <w:lvl w:ilvl="1" w:tplc="04100003" w:tentative="1">
+      <w:start w:val="1"/>
+      <w:numFmt w:val="bullet"/>
+      <w:lvlText w:val="o"/>
+      <w:lvlJc w:val="left"/>
+      <w:pPr>
+        <w:ind w:left="1440" w:hanging="360"/>
+      </w:pPr>
+      <w:rPr>
+        <w:rFonts w:ascii="Courier New" w:hAnsi="Courier New" w:cs="Courier New" w:hint="default"/>
+      </w:rPr>
+    </w:lvl>
+    <w:lvl w:ilvl="2" w:tplc="04100005" w:tentative="1">
+      <w:start w:val="1"/>
+      <w:numFmt w:val="bullet"/>
+      <w:lvlText w:val=""/>
+      <w:lvlJc w:val="left"/>
+      <w:pPr>
+        <w:ind w:left="2160" w:hanging="360"/>
+      </w:pPr>
+      <w:rPr>
+        <w:rFonts w:ascii="Wingdings" w:hAnsi="Wingdings" w:hint="default"/>
+      </w:rPr>
+    </w:lvl>
+    <w:lvl w:ilvl="3" w:tplc="04100001" w:tentative="1">
+      <w:start w:val="1"/>
+      <w:numFmt w:val="bullet"/>
+      <w:lvlText w:val=""/>
+      <w:lvlJc w:val="left"/>
+      <w:pPr>
+        <w:ind w:left="2880" w:hanging="360"/>
+      </w:pPr>
+      <w:rPr>
+        <w:rFonts w:ascii="Symbol" w:hAnsi="Symbol" w:hint="default"/>
+      </w:rPr>
+    </w:lvl>
+    <w:lvl w:ilvl="4" w:tplc="04100003" w:tentative="1">
+      <w:start w:val="1"/>
+      <w:numFmt w:val="bullet"/>
+      <w:lvlText w:val="o"/>
+      <w:lvlJc w:val="left"/>
+      <w:pPr>
+        <w:ind w:left="3600" w:hanging="360"/>
+      </w:pPr>
+      <w:rPr>
+        <w:rFonts w:ascii="Courier New" w:hAnsi="Courier New" w:cs="Courier New" w:hint="default"/>
+      </w:rPr>
+    </w:lvl>
+    <w:lvl w:ilvl="5" w:tplc="04100005" w:tentative="1">
+      <w:start w:val="1"/>
+      <w:numFmt w:val="bullet"/>
+      <w:lvlText w:val=""/>
+      <w:lvlJc w:val="left"/>
+      <w:pPr>
+        <w:ind w:left="4320" w:hanging="360"/>
+      </w:pPr>
+      <w:rPr>
+        <w:rFonts w:ascii="Wingdings" w:hAnsi="Wingdings" w:hint="default"/>
+      </w:rPr>
+    </w:lvl>
+    <w:lvl w:ilvl="6" w:tplc="04100001" w:tentative="1">
+      <w:start w:val="1"/>
+      <w:numFmt w:val="bullet"/>
+      <w:lvlText w:val=""/>
+      <w:lvlJc w:val="left"/>
+      <w:pPr>
+        <w:ind w:left="5040" w:hanging="360"/>
+      </w:pPr>
+      <w:rPr>
+        <w:rFonts w:ascii="Symbol" w:hAnsi="Symbol" w:hint="default"/>
+      </w:rPr>
+    </w:lvl>
+    <w:lvl w:ilvl="7" w:tplc="04100003" w:tentative="1">
+      <w:start w:val="1"/>
+      <w:numFmt w:val="bullet"/>
+      <w:lvlText w:val="o"/>
+      <w:lvlJc w:val="left"/>
+      <w:pPr>
+        <w:ind w:left="5760" w:hanging="360"/>
+      </w:pPr>
+      <w:rPr>
+        <w:rFonts w:ascii="Courier New" w:hAnsi="Courier New" w:cs="Courier New" w:hint="default"/>
+      </w:rPr>
+    </w:lvl>
+    <w:lvl w:ilvl="8" w:tplc="04100005" w:tentative="1">
+      <w:start w:val="1"/>
+      <w:numFmt w:val="bullet"/>
+      <w:lvlText w:val=""/>
+      <w:lvlJc w:val="left"/>
+      <w:pPr>
+        <w:ind w:left="6480" w:hanging="360"/>
+      </w:pPr>
+      <w:rPr>
+        <w:rFonts w:ascii="Wingdings" w:hAnsi="Wingdings" w:hint="default"/>
+      </w:rPr>
+    </w:lvl>
+  </w:abstractNum>
   <w:num w:numId="1">
     <w:abstractNumId w:val="1"/>
   </w:num>
@@ -994,6 +1840,12 @@
   </w:num>
   <w:num w:numId="4">
     <w:abstractNumId w:val="3"/>
+  </w:num>
+  <w:num w:numId="5">
+    <w:abstractNumId w:val="4"/>
+  </w:num>
+  <w:num w:numId="6">
+    <w:abstractNumId w:val="5"/>
   </w:num>
 </w:numbering>
 </file>

</xml_diff>

<commit_message>
Dovrei aver finito di scirvere i codice, manca la parte del classificatore binario, prima voglio provare a far andare il tutto.
</commit_message>
<xml_diff>
--- a/Weka/varie/Cose da Fare.docx
+++ b/Weka/varie/Cose da Fare.docx
@@ -858,25 +858,29 @@
           <w:ilvl w:val="0"/>
           <w:numId w:val="4"/>
         </w:numPr>
-      </w:pPr>
-      <w:r>
-        <w:t xml:space="preserve">Deve avere come opzione i pesi: una stringa separata da virgola o punto e virgola </w:t>
-      </w:r>
-      <w:proofErr w:type="spellStart"/>
-      <w:r>
-        <w:t>contentente</w:t>
-      </w:r>
-      <w:proofErr w:type="spellEnd"/>
-      <w:r>
-        <w:t xml:space="preserve"> i valori dei pesi, inserisci il controllo sul </w:t>
-      </w:r>
-      <w:proofErr w:type="spellStart"/>
-      <w:r>
-        <w:t>parsing</w:t>
-      </w:r>
-      <w:proofErr w:type="spellEnd"/>
-      <w:r>
-        <w:t xml:space="preserve"> di questa stringa</w:t>
+        <w:rPr>
+          <w:highlight w:val="lightGray"/>
+        </w:rPr>
+      </w:pPr>
+      <w:r>
+        <w:rPr>
+          <w:highlight w:val="lightGray"/>
+        </w:rPr>
+        <w:t xml:space="preserve">Deve avere </w:t>
+      </w:r>
+      <w:proofErr w:type="spellStart"/>
+      <w:r>
+        <w:rPr>
+          <w:highlight w:val="lightGray"/>
+        </w:rPr>
+        <w:t>uan</w:t>
+      </w:r>
+      <w:proofErr w:type="spellEnd"/>
+      <w:r>
+        <w:rPr>
+          <w:highlight w:val="lightGray"/>
+        </w:rPr>
+        <w:t xml:space="preserve"> stringa che contiene la lista dei pesi sotto forma di stringa, inizializzata con la stringa “1” </w:t>
       </w:r>
     </w:p>
     <w:p>
@@ -894,83 +898,35 @@
         <w:rPr>
           <w:highlight w:val="lightGray"/>
         </w:rPr>
-        <w:t xml:space="preserve">Riscrivi il metodo </w:t>
-      </w:r>
-      <w:proofErr w:type="spellStart"/>
-      <w:r>
-        <w:rPr>
-          <w:highlight w:val="lightGray"/>
-        </w:rPr>
-        <w:t>buildClassifier</w:t>
-      </w:r>
-      <w:proofErr w:type="spellEnd"/>
-      <w:r>
-        <w:rPr>
-          <w:highlight w:val="lightGray"/>
-        </w:rPr>
-        <w:t xml:space="preserve">, in </w:t>
-      </w:r>
-      <w:proofErr w:type="spellStart"/>
-      <w:r>
-        <w:rPr>
-          <w:highlight w:val="lightGray"/>
-        </w:rPr>
-        <w:t>prticolare</w:t>
-      </w:r>
-      <w:proofErr w:type="spellEnd"/>
-      <w:r>
-        <w:rPr>
-          <w:highlight w:val="lightGray"/>
-        </w:rPr>
-        <w:t xml:space="preserve"> devi creare un </w:t>
-      </w:r>
-      <w:proofErr w:type="spellStart"/>
-      <w:r>
-        <w:rPr>
-          <w:highlight w:val="lightGray"/>
-        </w:rPr>
-        <w:t>N</w:t>
-      </w:r>
-      <w:r>
-        <w:rPr>
-          <w:highlight w:val="lightGray"/>
-        </w:rPr>
-        <w:t>IGModel</w:t>
-      </w:r>
-      <w:proofErr w:type="spellEnd"/>
-      <w:r>
-        <w:rPr>
-          <w:highlight w:val="lightGray"/>
-        </w:rPr>
-        <w:t xml:space="preserve"> </w:t>
-      </w:r>
-      <w:proofErr w:type="spellStart"/>
-      <w:r>
-        <w:rPr>
-          <w:highlight w:val="lightGray"/>
-        </w:rPr>
-        <w:t>selection</w:t>
-      </w:r>
-      <w:proofErr w:type="spellEnd"/>
-      <w:r>
-        <w:rPr>
-          <w:highlight w:val="lightGray"/>
-        </w:rPr>
-        <w:t xml:space="preserve"> e passargli la stringa di pesi </w:t>
-      </w:r>
-      <w:proofErr w:type="spellStart"/>
-      <w:r>
-        <w:rPr>
-          <w:highlight w:val="lightGray"/>
-        </w:rPr>
-        <w:t>forntiti</w:t>
-      </w:r>
-      <w:proofErr w:type="spellEnd"/>
-      <w:r>
-        <w:rPr>
-          <w:highlight w:val="lightGray"/>
-        </w:rPr>
-        <w:t xml:space="preserve"> dall’utente.</w:t>
+        <w:t xml:space="preserve">Deve avere come opzione i pesi: una stringa separata da virgola o punto e virgola </w:t>
+      </w:r>
+      <w:proofErr w:type="spellStart"/>
+      <w:r>
+        <w:rPr>
+          <w:highlight w:val="lightGray"/>
+        </w:rPr>
+        <w:t>contentente</w:t>
+      </w:r>
+      <w:proofErr w:type="spellEnd"/>
+      <w:r>
+        <w:rPr>
+          <w:highlight w:val="lightGray"/>
+        </w:rPr>
+        <w:t xml:space="preserve"> i valori dei pesi, inserisci il controllo sul </w:t>
+      </w:r>
+      <w:proofErr w:type="spellStart"/>
+      <w:r>
+        <w:rPr>
+          <w:highlight w:val="lightGray"/>
+        </w:rPr>
+        <w:t>parsing</w:t>
+      </w:r>
+      <w:proofErr w:type="spellEnd"/>
+      <w:r>
+        <w:rPr>
+          <w:highlight w:val="lightGray"/>
+        </w:rPr>
+        <w:t xml:space="preserve"> di questa stringa</w:t>
       </w:r>
     </w:p>
     <w:p>
@@ -980,25 +936,91 @@
           <w:ilvl w:val="0"/>
           <w:numId w:val="4"/>
         </w:numPr>
-      </w:pPr>
-      <w:r>
-        <w:t xml:space="preserve">Ridefinire il metodo </w:t>
-      </w:r>
-      <w:proofErr w:type="spellStart"/>
-      <w:r>
-        <w:t>listOptions</w:t>
-      </w:r>
-      <w:proofErr w:type="spellEnd"/>
-      <w:r>
+        <w:rPr>
+          <w:highlight w:val="lightGray"/>
+        </w:rPr>
+      </w:pPr>
+      <w:r>
+        <w:rPr>
+          <w:highlight w:val="lightGray"/>
+        </w:rPr>
+        <w:t xml:space="preserve">Riscrivi il metodo </w:t>
+      </w:r>
+      <w:proofErr w:type="spellStart"/>
+      <w:r>
+        <w:rPr>
+          <w:highlight w:val="lightGray"/>
+        </w:rPr>
+        <w:t>buildClassifier</w:t>
+      </w:r>
+      <w:proofErr w:type="spellEnd"/>
+      <w:r>
+        <w:rPr>
+          <w:highlight w:val="lightGray"/>
+        </w:rPr>
+        <w:t xml:space="preserve">, in </w:t>
+      </w:r>
+      <w:proofErr w:type="spellStart"/>
+      <w:r>
+        <w:rPr>
+          <w:highlight w:val="lightGray"/>
+        </w:rPr>
+        <w:t>prticolare</w:t>
+      </w:r>
+      <w:proofErr w:type="spellEnd"/>
+      <w:r>
+        <w:rPr>
+          <w:highlight w:val="lightGray"/>
+        </w:rPr>
+        <w:t xml:space="preserve"> devi creare un </w:t>
+      </w:r>
+      <w:proofErr w:type="spellStart"/>
+      <w:r>
+        <w:rPr>
+          <w:highlight w:val="lightGray"/>
+        </w:rPr>
+        <w:t>N</w:t>
+      </w:r>
+      <w:r>
+        <w:rPr>
+          <w:highlight w:val="lightGray"/>
+        </w:rPr>
+        <w:t>IGModel</w:t>
+      </w:r>
+      <w:proofErr w:type="spellEnd"/>
+      <w:r>
+        <w:rPr>
+          <w:highlight w:val="lightGray"/>
+        </w:rPr>
         <w:t xml:space="preserve"> </w:t>
       </w:r>
       <w:proofErr w:type="spellStart"/>
       <w:r>
-        <w:t>im</w:t>
-      </w:r>
-      <w:proofErr w:type="spellEnd"/>
-      <w:r>
-        <w:t xml:space="preserve"> modo che ritorni anche l’opzione dei pesi </w:t>
+        <w:rPr>
+          <w:highlight w:val="lightGray"/>
+        </w:rPr>
+        <w:t>selection</w:t>
+      </w:r>
+      <w:proofErr w:type="spellEnd"/>
+      <w:r>
+        <w:rPr>
+          <w:highlight w:val="lightGray"/>
+        </w:rPr>
+        <w:t xml:space="preserve"> e passargli la stringa di pesi </w:t>
+      </w:r>
+      <w:proofErr w:type="spellStart"/>
+      <w:r>
+        <w:rPr>
+          <w:highlight w:val="lightGray"/>
+        </w:rPr>
+        <w:t>forntiti</w:t>
+      </w:r>
+      <w:proofErr w:type="spellEnd"/>
+      <w:r>
+        <w:rPr>
+          <w:highlight w:val="lightGray"/>
+        </w:rPr>
+        <w:t xml:space="preserve"> dall’utente.</w:t>
       </w:r>
     </w:p>
     <w:p>
@@ -1008,41 +1030,41 @@
           <w:ilvl w:val="0"/>
           <w:numId w:val="4"/>
         </w:numPr>
-      </w:pPr>
-      <w:r>
+        <w:rPr>
+          <w:highlight w:val="lightGray"/>
+        </w:rPr>
+      </w:pPr>
+      <w:r>
+        <w:rPr>
+          <w:highlight w:val="lightGray"/>
+        </w:rPr>
         <w:t xml:space="preserve">Ridefinire il metodo </w:t>
       </w:r>
       <w:proofErr w:type="spellStart"/>
       <w:r>
-        <w:t>setOptions</w:t>
-      </w:r>
-      <w:proofErr w:type="spellEnd"/>
-      <w:r>
-        <w:t xml:space="preserve"> che viene usato per impostare le opzioni  quando il classificatore viene invocato da linea di comando. Puoi usare il metodo </w:t>
-      </w:r>
-      <w:proofErr w:type="spellStart"/>
-      <w:r>
-        <w:t>Utils.GetOptions</w:t>
-      </w:r>
-      <w:proofErr w:type="spellEnd"/>
-      <w:r>
-        <w:t xml:space="preserve"> che rimuove la stringa dell’opzione dall’</w:t>
-      </w:r>
-      <w:proofErr w:type="spellStart"/>
-      <w:r>
-        <w:t>array</w:t>
-      </w:r>
-      <w:proofErr w:type="spellEnd"/>
-      <w:r>
-        <w:t xml:space="preserve"> per estrarre la stringa dei pesi e poi chiamare il metodo </w:t>
-      </w:r>
-      <w:proofErr w:type="spellStart"/>
-      <w:r>
-        <w:t>setOptions</w:t>
-      </w:r>
-      <w:proofErr w:type="spellEnd"/>
-      <w:r>
-        <w:t xml:space="preserve"> della classe padre J48</w:t>
+        <w:rPr>
+          <w:highlight w:val="lightGray"/>
+        </w:rPr>
+        <w:t>listOptions</w:t>
+      </w:r>
+      <w:proofErr w:type="spellEnd"/>
+      <w:r>
+        <w:rPr>
+          <w:highlight w:val="lightGray"/>
+        </w:rPr>
+        <w:t xml:space="preserve"> i</w:t>
+      </w:r>
+      <w:r>
+        <w:rPr>
+          <w:highlight w:val="lightGray"/>
+        </w:rPr>
+        <w:t>n</w:t>
+      </w:r>
+      <w:r>
+        <w:rPr>
+          <w:highlight w:val="lightGray"/>
+        </w:rPr>
+        <w:t xml:space="preserve"> modo che ritorni anche l’opzione dei pesi </w:t>
       </w:r>
     </w:p>
     <w:p>
@@ -1052,17 +1074,71 @@
           <w:ilvl w:val="0"/>
           <w:numId w:val="4"/>
         </w:numPr>
-      </w:pPr>
-      <w:r>
+        <w:rPr>
+          <w:highlight w:val="lightGray"/>
+        </w:rPr>
+      </w:pPr>
+      <w:r>
+        <w:rPr>
+          <w:highlight w:val="lightGray"/>
+        </w:rPr>
         <w:t xml:space="preserve">Ridefinire il metodo </w:t>
       </w:r>
       <w:proofErr w:type="spellStart"/>
       <w:r>
-        <w:t>getOptions</w:t>
-      </w:r>
-      <w:proofErr w:type="spellEnd"/>
-      <w:r>
-        <w:t xml:space="preserve"> che viene usato per visualizzare le opzioni disponibili da linea di comando, usa come spunto il metodo della classe padre J48</w:t>
+        <w:rPr>
+          <w:highlight w:val="lightGray"/>
+        </w:rPr>
+        <w:t>setOptions</w:t>
+      </w:r>
+      <w:proofErr w:type="spellEnd"/>
+      <w:r>
+        <w:rPr>
+          <w:highlight w:val="lightGray"/>
+        </w:rPr>
+        <w:t xml:space="preserve"> che viene usato per impostare le opzioni  quando il classificatore viene invocato da linea di comando. Puoi usare il metodo </w:t>
+      </w:r>
+      <w:proofErr w:type="spellStart"/>
+      <w:r>
+        <w:rPr>
+          <w:highlight w:val="lightGray"/>
+        </w:rPr>
+        <w:t>Utils.GetOptions</w:t>
+      </w:r>
+      <w:proofErr w:type="spellEnd"/>
+      <w:r>
+        <w:rPr>
+          <w:highlight w:val="lightGray"/>
+        </w:rPr>
+        <w:t xml:space="preserve"> che rimuove la stringa dell’opzione dall’</w:t>
+      </w:r>
+      <w:proofErr w:type="spellStart"/>
+      <w:r>
+        <w:rPr>
+          <w:highlight w:val="lightGray"/>
+        </w:rPr>
+        <w:t>array</w:t>
+      </w:r>
+      <w:proofErr w:type="spellEnd"/>
+      <w:r>
+        <w:rPr>
+          <w:highlight w:val="lightGray"/>
+        </w:rPr>
+        <w:t xml:space="preserve"> per estrarre la stringa dei pesi e poi chiamare il metodo </w:t>
+      </w:r>
+      <w:proofErr w:type="spellStart"/>
+      <w:r>
+        <w:rPr>
+          <w:highlight w:val="lightGray"/>
+        </w:rPr>
+        <w:t>setOptions</w:t>
+      </w:r>
+      <w:proofErr w:type="spellEnd"/>
+      <w:r>
+        <w:rPr>
+          <w:highlight w:val="lightGray"/>
+        </w:rPr>
+        <w:t xml:space="preserve"> della classe padre J48</w:t>
       </w:r>
     </w:p>
     <w:p>
@@ -1072,33 +1148,29 @@
           <w:ilvl w:val="0"/>
           <w:numId w:val="4"/>
         </w:numPr>
-      </w:pPr>
-      <w:r>
-        <w:t xml:space="preserve">Impostare i metodi </w:t>
-      </w:r>
-      <w:proofErr w:type="spellStart"/>
-      <w:r>
-        <w:t>getter</w:t>
-      </w:r>
-      <w:proofErr w:type="spellEnd"/>
-      <w:r>
-        <w:t xml:space="preserve">, setter e </w:t>
-      </w:r>
-      <w:proofErr w:type="spellStart"/>
-      <w:r>
-        <w:t>TipText</w:t>
-      </w:r>
-      <w:proofErr w:type="spellEnd"/>
-      <w:r>
-        <w:t xml:space="preserve"> per il vettore dei pesi in modo che possa essere impostato anche dall’</w:t>
-      </w:r>
-      <w:proofErr w:type="spellStart"/>
-      <w:r>
-        <w:t>interfacccia</w:t>
-      </w:r>
-      <w:proofErr w:type="spellEnd"/>
-      <w:r>
-        <w:t xml:space="preserve"> utente. </w:t>
+        <w:rPr>
+          <w:highlight w:val="lightGray"/>
+        </w:rPr>
+      </w:pPr>
+      <w:r>
+        <w:rPr>
+          <w:highlight w:val="lightGray"/>
+        </w:rPr>
+        <w:t xml:space="preserve">Ridefinire il metodo </w:t>
+      </w:r>
+      <w:proofErr w:type="spellStart"/>
+      <w:r>
+        <w:rPr>
+          <w:highlight w:val="lightGray"/>
+        </w:rPr>
+        <w:t>getOptions</w:t>
+      </w:r>
+      <w:proofErr w:type="spellEnd"/>
+      <w:r>
+        <w:rPr>
+          <w:highlight w:val="lightGray"/>
+        </w:rPr>
+        <w:t xml:space="preserve"> che viene usato per visualizzare le opzioni disponibili da linea di comando, usa come spunto il metodo della classe padre J48</w:t>
       </w:r>
     </w:p>
     <w:p>
@@ -1108,16 +1180,100 @@
           <w:ilvl w:val="0"/>
           <w:numId w:val="4"/>
         </w:numPr>
-      </w:pPr>
-      <w:r>
+        <w:rPr>
+          <w:highlight w:val="lightGray"/>
+        </w:rPr>
+      </w:pPr>
+      <w:r>
+        <w:rPr>
+          <w:highlight w:val="lightGray"/>
+        </w:rPr>
+        <w:t xml:space="preserve">Impostare i metodi </w:t>
+      </w:r>
+      <w:proofErr w:type="spellStart"/>
+      <w:r>
+        <w:rPr>
+          <w:highlight w:val="lightGray"/>
+        </w:rPr>
+        <w:t>getter</w:t>
+      </w:r>
+      <w:proofErr w:type="spellEnd"/>
+      <w:r>
+        <w:rPr>
+          <w:highlight w:val="lightGray"/>
+        </w:rPr>
+        <w:t xml:space="preserve">, setter e </w:t>
+      </w:r>
+      <w:proofErr w:type="spellStart"/>
+      <w:r>
+        <w:rPr>
+          <w:highlight w:val="lightGray"/>
+        </w:rPr>
+        <w:t>TipText</w:t>
+      </w:r>
+      <w:proofErr w:type="spellEnd"/>
+      <w:r>
+        <w:rPr>
+          <w:highlight w:val="lightGray"/>
+        </w:rPr>
+        <w:t xml:space="preserve"> per </w:t>
+      </w:r>
+      <w:r>
+        <w:rPr>
+          <w:highlight w:val="lightGray"/>
+        </w:rPr>
+        <w:t>la stringa</w:t>
+      </w:r>
+      <w:r>
+        <w:rPr>
+          <w:highlight w:val="lightGray"/>
+        </w:rPr>
+        <w:t xml:space="preserve"> dei pesi in modo che possa essere impostato anche dall’</w:t>
+      </w:r>
+      <w:proofErr w:type="spellStart"/>
+      <w:r>
+        <w:rPr>
+          <w:highlight w:val="lightGray"/>
+        </w:rPr>
+        <w:t>interfacccia</w:t>
+      </w:r>
+      <w:proofErr w:type="spellEnd"/>
+      <w:r>
+        <w:rPr>
+          <w:highlight w:val="lightGray"/>
+        </w:rPr>
+        <w:t xml:space="preserve"> utente. </w:t>
+      </w:r>
+    </w:p>
+    <w:p>
+      <w:pPr>
+        <w:pStyle w:val="Paragrafoelenco"/>
+        <w:numPr>
+          <w:ilvl w:val="0"/>
+          <w:numId w:val="4"/>
+        </w:numPr>
+        <w:rPr>
+          <w:highlight w:val="lightGray"/>
+        </w:rPr>
+      </w:pPr>
+      <w:r>
+        <w:rPr>
+          <w:highlight w:val="lightGray"/>
+        </w:rPr>
         <w:t xml:space="preserve">Le </w:t>
       </w:r>
       <w:proofErr w:type="spellStart"/>
       <w:r>
+        <w:rPr>
+          <w:highlight w:val="lightGray"/>
+        </w:rPr>
         <w:t>capabilities</w:t>
       </w:r>
       <w:proofErr w:type="spellEnd"/>
       <w:r>
+        <w:rPr>
+          <w:highlight w:val="lightGray"/>
+        </w:rPr>
         <w:t xml:space="preserve"> dovrebbero rimanere invariate.</w:t>
       </w:r>
     </w:p>

</xml_diff>